<commit_message>
pdf 3 y 7
</commit_message>
<xml_diff>
--- a/ITER3/ARTEFACTOS/7_AnálisisDeConsistencia.docx
+++ b/ITER3/ARTEFACTOS/7_AnálisisDeConsistencia.docx
@@ -12,6 +12,8 @@
         <w:jc w:val="both"/>
       </w:pPr>
       <w:bookmarkStart w:id="0" w:name="_Toc527976049"/>
+      <w:bookmarkStart w:id="1" w:name="_GoBack"/>
+      <w:bookmarkEnd w:id="1"/>
       <w:r>
         <w:t xml:space="preserve">7 </w:t>
       </w:r>
@@ -46,7 +48,7 @@
           <w:szCs w:val="36"/>
         </w:rPr>
       </w:pPr>
-      <w:bookmarkStart w:id="1" w:name="_Toc527976050"/>
+      <w:bookmarkStart w:id="2" w:name="_Toc527976050"/>
     </w:p>
     <w:p>
       <w:pPr>
@@ -205,7 +207,7 @@
         </w:rPr>
         <w:t>Tabla Requisitos-Párrafo</w:t>
       </w:r>
-      <w:bookmarkEnd w:id="1"/>
+      <w:bookmarkEnd w:id="2"/>
     </w:p>
     <w:p>
       <w:r>
@@ -907,8 +909,8 @@
           <w:sz w:val="24"/>
         </w:rPr>
       </w:pPr>
-      <w:bookmarkStart w:id="2" w:name="OLE_LINK5"/>
-      <w:bookmarkStart w:id="3" w:name="OLE_LINK6"/>
+      <w:bookmarkStart w:id="3" w:name="OLE_LINK5"/>
+      <w:bookmarkStart w:id="4" w:name="OLE_LINK6"/>
       <w:r>
         <w:rPr>
           <w:sz w:val="24"/>
@@ -916,8 +918,8 @@
         <w:t>CONSISTENCIA EN EL DIAGRAMA DE DISEÑO DE CLASES</w:t>
       </w:r>
     </w:p>
-    <w:bookmarkEnd w:id="2"/>
     <w:bookmarkEnd w:id="3"/>
+    <w:bookmarkEnd w:id="4"/>
     <w:p>
       <w:r>
         <w:t xml:space="preserve">Hemos creado diversos diagramas de clases, uno para cada una de las aplicaciones que existirán y se coordinarán en nuestro sistema. Dichos diagramas nacen inspirados por las entidades del modelo de dominio, del que deducimos las clases de trabajo principales. Pensando en cómo coordinaremos las distintas aplicaciones del sistema entre sí con la base de datos, llegamos a la conclusión de que íbamos a necesitar otras clases para nuestro diagrama. </w:t>
@@ -1027,8 +1029,6 @@
       <w:r>
         <w:t xml:space="preserve"> seleccionamos el método correspondiente.</w:t>
       </w:r>
-      <w:bookmarkStart w:id="4" w:name="_GoBack"/>
-      <w:bookmarkEnd w:id="4"/>
     </w:p>
     <w:p>
       <w:r>

</xml_diff>